<commit_message>
Rutas del audio, apartado 6.1
</commit_message>
<xml_diff>
--- a/Indice_TFG.docx
+++ b/Indice_TFG.docx
@@ -1213,42 +1213,23 @@
           <w:szCs w:val="24"/>
           <w:lang w:bidi="ar-SA"/>
         </w:rPr>
+        <w:t xml:space="preserve"> </w:t>
+      </w:r>
+      <w:r>
+        <w:rPr>
+          <w:rFonts w:cs="Calibri Light" w:ascii="Calibri Light" w:hAnsi="Calibri Light"/>
+          <w:sz w:val="24"/>
+          <w:szCs w:val="24"/>
+          <w:lang w:bidi="ar-SA"/>
+        </w:rPr>
+        <w:tab/>
         <w:t>Análisis de la salida de los módulos del DSP a través del programa QXDM</w:t>
       </w:r>
     </w:p>
     <w:p>
       <w:pPr>
         <w:pStyle w:val="ListParagraph"/>
-        <w:numPr>
-          <w:ilvl w:val="0"/>
-          <w:numId w:val="1"/>
-        </w:numPr>
-        <w:rPr>
-          <w:rFonts w:cs="Calibri Light" w:ascii="Calibri Light" w:hAnsi="Calibri Light"/>
-          <w:b/>
-          <w:sz w:val="24"/>
-          <w:szCs w:val="24"/>
-          <w:lang w:bidi="ar-SA"/>
-        </w:rPr>
-      </w:pPr>
-      <w:r>
-        <w:rPr>
-          <w:rFonts w:cs="Calibri Light" w:ascii="Calibri Light" w:hAnsi="Calibri Light"/>
-          <w:b/>
-          <w:sz w:val="24"/>
-          <w:szCs w:val="24"/>
-          <w:lang w:bidi="ar-SA"/>
-        </w:rPr>
-        <w:t>HAL y Kernel</w:t>
-      </w:r>
-    </w:p>
-    <w:p>
-      <w:pPr>
-        <w:pStyle w:val="ListParagraph"/>
-        <w:numPr>
-          <w:ilvl w:val="1"/>
-          <w:numId w:val="1"/>
-        </w:numPr>
+        <w:ind w:left="0" w:right="0" w:hanging="0"/>
         <w:rPr/>
       </w:pPr>
       <w:r>
@@ -1347,6 +1328,11 @@
     <w:p>
       <w:pPr>
         <w:pStyle w:val="Normal"/>
+        <w:widowControl/>
+        <w:suppressAutoHyphens w:val="true"/>
+        <w:bidi w:val="0"/>
+        <w:spacing w:lineRule="auto" w:line="254" w:before="0" w:after="160"/>
+        <w:jc w:val="left"/>
         <w:rPr/>
       </w:pPr>
       <w:r>
@@ -1696,7 +1682,7 @@
     </w:rPrDefault>
     <w:pPrDefault>
       <w:pPr>
-        <w:spacing w:lineRule="auto" w:line="256"/>
+        <w:spacing w:lineRule="auto" w:line="254"/>
       </w:pPr>
     </w:pPrDefault>
   </w:docDefaults>
@@ -1707,12 +1693,12 @@
       <w:widowControl/>
       <w:suppressAutoHyphens w:val="true"/>
       <w:bidi w:val="0"/>
-      <w:spacing w:lineRule="auto" w:line="256" w:before="0" w:after="160"/>
+      <w:spacing w:lineRule="auto" w:line="254" w:before="0" w:after="160"/>
       <w:jc w:val="left"/>
     </w:pPr>
     <w:rPr>
       <w:rFonts w:ascii="Calibri" w:hAnsi="Calibri" w:eastAsia="Droid Sans Fallback" w:cs="FreeSans"/>
-      <w:color w:val="auto"/>
+      <w:color w:val="00000A"/>
       <w:sz w:val="22"/>
       <w:szCs w:val="22"/>
       <w:lang w:val="es-ES" w:eastAsia="en-US" w:bidi="ar-SA"/>
@@ -1767,6 +1753,18 @@
     <w:name w:val="ListLabel 4"/>
     <w:rPr>
       <w:rFonts w:cs="Courier New"/>
+    </w:rPr>
+  </w:style>
+  <w:style w:type="character" w:styleId="ListLabel5">
+    <w:name w:val="ListLabel 5"/>
+    <w:rPr>
+      <w:b/>
+    </w:rPr>
+  </w:style>
+  <w:style w:type="character" w:styleId="ListLabel6">
+    <w:name w:val="ListLabel 6"/>
+    <w:rPr>
+      <w:b w:val="false"/>
     </w:rPr>
   </w:style>
   <w:style w:type="paragraph" w:styleId="Heading">

</xml_diff>

<commit_message>
Cambios aplicados en apartados 3, 4 y 5.1
</commit_message>
<xml_diff>
--- a/Indice_TFG.docx
+++ b/Indice_TFG.docx
@@ -358,6 +358,15 @@
           <w:szCs w:val="24"/>
           <w:lang w:bidi="ar-SA"/>
         </w:rPr>
+        <w:t xml:space="preserve">        </w:t>
+      </w:r>
+      <w:r>
+        <w:rPr>
+          <w:rFonts w:cs="Calibri Light" w:ascii="Calibri Light" w:hAnsi="Calibri Light"/>
+          <w:sz w:val="24"/>
+          <w:szCs w:val="24"/>
+          <w:lang w:bidi="ar-SA"/>
+        </w:rPr>
         <w:t>Programas de utilidad para el análisis y diseño</w:t>
       </w:r>
     </w:p>
@@ -365,24 +374,138 @@
       <w:pPr>
         <w:pStyle w:val="ListParagraph"/>
         <w:numPr>
+          <w:ilvl w:val="1"/>
+          <w:numId w:val="1"/>
+        </w:numPr>
+        <w:rPr>
+          <w:rFonts w:cs="Calibri Light" w:ascii="Calibri Light" w:hAnsi="Calibri Light"/>
+          <w:sz w:val="24"/>
+          <w:szCs w:val="24"/>
+          <w:lang w:bidi="ar-SA"/>
+        </w:rPr>
+      </w:pPr>
+      <w:r>
+        <w:rPr>
+          <w:rFonts w:cs="Calibri Light" w:ascii="Calibri Light" w:hAnsi="Calibri Light"/>
+          <w:sz w:val="24"/>
+          <w:szCs w:val="24"/>
+          <w:lang w:bidi="ar-SA"/>
+        </w:rPr>
+        <w:t xml:space="preserve">        </w:t>
+      </w:r>
+      <w:r>
+        <w:rPr>
+          <w:rFonts w:cs="Calibri Light" w:ascii="Calibri Light" w:hAnsi="Calibri Light"/>
+          <w:sz w:val="24"/>
+          <w:szCs w:val="24"/>
+          <w:lang w:bidi="ar-SA"/>
+        </w:rPr>
+        <w:t>Otros recursos utilizados</w:t>
+      </w:r>
+    </w:p>
+    <w:p>
+      <w:pPr>
+        <w:pStyle w:val="ListParagraph"/>
+        <w:numPr>
+          <w:ilvl w:val="0"/>
+          <w:numId w:val="1"/>
+        </w:numPr>
+        <w:rPr>
+          <w:rFonts w:cs="Calibri Light" w:ascii="Calibri Light" w:hAnsi="Calibri Light"/>
+          <w:b/>
+          <w:sz w:val="24"/>
+          <w:szCs w:val="24"/>
+          <w:lang w:bidi="ar-SA"/>
+        </w:rPr>
+      </w:pPr>
+      <w:r>
+        <w:rPr>
+          <w:rFonts w:cs="Calibri Light" w:ascii="Calibri Light" w:hAnsi="Calibri Light"/>
+          <w:b/>
+          <w:sz w:val="24"/>
+          <w:szCs w:val="24"/>
+          <w:lang w:bidi="ar-SA"/>
+        </w:rPr>
+        <w:t>Modos de audio</w:t>
+      </w:r>
+    </w:p>
+    <w:p>
+      <w:pPr>
+        <w:pStyle w:val="ListParagraph"/>
+        <w:numPr>
+          <w:ilvl w:val="1"/>
+          <w:numId w:val="1"/>
+        </w:numPr>
+        <w:rPr>
+          <w:rFonts w:cs="Calibri Light" w:ascii="Calibri Light" w:hAnsi="Calibri Light"/>
+          <w:sz w:val="24"/>
+          <w:szCs w:val="24"/>
+          <w:lang w:bidi="ar-SA"/>
+        </w:rPr>
+      </w:pPr>
+      <w:r>
+        <w:rPr>
+          <w:rFonts w:cs="Calibri Light" w:ascii="Calibri Light" w:hAnsi="Calibri Light"/>
+          <w:sz w:val="24"/>
+          <w:szCs w:val="24"/>
+          <w:lang w:bidi="ar-SA"/>
+        </w:rPr>
+        <w:t xml:space="preserve">        </w:t>
+      </w:r>
+      <w:r>
+        <w:rPr>
+          <w:rFonts w:cs="Calibri Light" w:ascii="Calibri Light" w:hAnsi="Calibri Light"/>
+          <w:sz w:val="24"/>
+          <w:szCs w:val="24"/>
+          <w:lang w:bidi="ar-SA"/>
+        </w:rPr>
+        <w:t>¿Qué son los modos de audio en Android?</w:t>
+      </w:r>
+    </w:p>
+    <w:p>
+      <w:pPr>
+        <w:pStyle w:val="ListParagraph"/>
+        <w:numPr>
+          <w:ilvl w:val="1"/>
+          <w:numId w:val="1"/>
+        </w:numPr>
+        <w:rPr>
+          <w:rFonts w:cs="Calibri Light" w:ascii="Calibri Light" w:hAnsi="Calibri Light"/>
+          <w:sz w:val="24"/>
+          <w:szCs w:val="24"/>
+          <w:lang w:bidi="ar-SA"/>
+        </w:rPr>
+      </w:pPr>
+      <w:r>
+        <w:rPr>
+          <w:rFonts w:cs="Calibri Light" w:ascii="Calibri Light" w:hAnsi="Calibri Light"/>
+          <w:sz w:val="24"/>
+          <w:szCs w:val="24"/>
+          <w:lang w:bidi="ar-SA"/>
+        </w:rPr>
+        <w:t>Diseño de un nuevo modo de audio para tono de llamada en VoIP</w:t>
+      </w:r>
+    </w:p>
+    <w:p>
+      <w:pPr>
+        <w:pStyle w:val="ListParagraph"/>
+        <w:numPr>
           <w:ilvl w:val="2"/>
           <w:numId w:val="1"/>
         </w:numPr>
         <w:rPr>
-          <w:rFonts w:cs="Calibri Light" w:ascii="Calibri Light" w:hAnsi="Calibri Light"/>
-          <w:sz w:val="24"/>
-          <w:szCs w:val="24"/>
-          <w:lang w:bidi="ar-SA"/>
-        </w:rPr>
-      </w:pPr>
-      <w:r>
-        <w:rPr>
-          <w:rFonts w:cs="Calibri Light" w:ascii="Calibri Light" w:hAnsi="Calibri Light"/>
-          <w:sz w:val="24"/>
-          <w:szCs w:val="24"/>
-          <w:lang w:bidi="ar-SA"/>
-        </w:rPr>
-        <w:t>QACT</w:t>
+          <w:rFonts w:ascii="Calibri Light" w:hAnsi="Calibri Light"/>
+          <w:sz w:val="24"/>
+          <w:lang w:bidi="ar-SA"/>
+        </w:rPr>
+      </w:pPr>
+      <w:r>
+        <w:rPr>
+          <w:rFonts w:ascii="Calibri Light" w:hAnsi="Calibri Light"/>
+          <w:sz w:val="24"/>
+          <w:lang w:bidi="ar-SA"/>
+        </w:rPr>
+        <w:t>Implementación del modo de audio</w:t>
       </w:r>
     </w:p>
     <w:p>
@@ -393,20 +516,44 @@
           <w:numId w:val="1"/>
         </w:numPr>
         <w:rPr>
-          <w:rFonts w:cs="Calibri Light" w:ascii="Calibri Light" w:hAnsi="Calibri Light"/>
-          <w:sz w:val="24"/>
-          <w:szCs w:val="24"/>
-          <w:lang w:bidi="ar-SA"/>
-        </w:rPr>
-      </w:pPr>
-      <w:r>
-        <w:rPr>
-          <w:rFonts w:cs="Calibri Light" w:ascii="Calibri Light" w:hAnsi="Calibri Light"/>
-          <w:sz w:val="24"/>
-          <w:szCs w:val="24"/>
-          <w:lang w:bidi="ar-SA"/>
-        </w:rPr>
-        <w:t>QXDM</w:t>
+          <w:rFonts w:ascii="Calibri Light" w:hAnsi="Calibri Light"/>
+          <w:sz w:val="24"/>
+          <w:lang w:bidi="ar-SA"/>
+        </w:rPr>
+      </w:pPr>
+      <w:r>
+        <w:rPr>
+          <w:rFonts w:ascii="Calibri Light" w:hAnsi="Calibri Light"/>
+          <w:sz w:val="24"/>
+          <w:lang w:bidi="ar-SA"/>
+        </w:rPr>
+        <w:t>Pruebas y problemas de su uso</w:t>
+      </w:r>
+    </w:p>
+    <w:p>
+      <w:pPr>
+        <w:pStyle w:val="ListParagraph"/>
+        <w:numPr>
+          <w:ilvl w:val="0"/>
+          <w:numId w:val="1"/>
+        </w:numPr>
+        <w:rPr>
+          <w:rFonts w:cs="Calibri Light" w:ascii="Calibri Light" w:hAnsi="Calibri Light"/>
+          <w:b/>
+          <w:sz w:val="24"/>
+          <w:szCs w:val="24"/>
+          <w:lang w:bidi="ar-SA"/>
+        </w:rPr>
+      </w:pPr>
+      <w:r>
+        <w:rPr>
+          <w:rFonts w:cs="Calibri Light" w:ascii="Calibri Light" w:hAnsi="Calibri Light"/>
+          <w:b/>
+          <w:sz w:val="24"/>
+          <w:szCs w:val="24"/>
+          <w:lang w:bidi="ar-SA"/>
+        </w:rPr>
+        <w:t>Curvas de volumen</w:t>
       </w:r>
     </w:p>
     <w:p>
@@ -430,7 +577,31 @@
           <w:szCs w:val="24"/>
           <w:lang w:bidi="ar-SA"/>
         </w:rPr>
-        <w:t>Otros recursos utilizados</w:t>
+        <w:t>¿Qué son las curvas de volumen?</w:t>
+      </w:r>
+    </w:p>
+    <w:p>
+      <w:pPr>
+        <w:pStyle w:val="ListParagraph"/>
+        <w:numPr>
+          <w:ilvl w:val="1"/>
+          <w:numId w:val="1"/>
+        </w:numPr>
+        <w:rPr>
+          <w:rFonts w:cs="Calibri Light" w:ascii="Calibri Light" w:hAnsi="Calibri Light"/>
+          <w:sz w:val="24"/>
+          <w:szCs w:val="24"/>
+          <w:lang w:bidi="ar-SA"/>
+        </w:rPr>
+      </w:pPr>
+      <w:r>
+        <w:rPr>
+          <w:rFonts w:cs="Calibri Light" w:ascii="Calibri Light" w:hAnsi="Calibri Light"/>
+          <w:sz w:val="24"/>
+          <w:szCs w:val="24"/>
+          <w:lang w:bidi="ar-SA"/>
+        </w:rPr>
+        <w:t>Diferencia entre Android M y Android N</w:t>
       </w:r>
     </w:p>
     <w:p>
@@ -454,7 +625,7 @@
           <w:szCs w:val="24"/>
           <w:lang w:bidi="ar-SA"/>
         </w:rPr>
-        <w:t>Jenkins</w:t>
+        <w:t>Android M</w:t>
       </w:r>
     </w:p>
     <w:p>
@@ -478,7 +649,58 @@
           <w:szCs w:val="24"/>
           <w:lang w:bidi="ar-SA"/>
         </w:rPr>
-        <w:t>Gerrit</w:t>
+        <w:t>Android N</w:t>
+      </w:r>
+    </w:p>
+    <w:p>
+      <w:pPr>
+        <w:pStyle w:val="ListParagraph"/>
+        <w:numPr>
+          <w:ilvl w:val="0"/>
+          <w:numId w:val="1"/>
+        </w:numPr>
+        <w:rPr>
+          <w:rFonts w:cs="Calibri Light" w:ascii="Calibri Light" w:hAnsi="Calibri Light"/>
+          <w:b/>
+          <w:sz w:val="24"/>
+          <w:szCs w:val="24"/>
+          <w:lang w:bidi="ar-SA"/>
+        </w:rPr>
+      </w:pPr>
+      <w:bookmarkStart w:id="0" w:name="__DdeLink__60_1674454661"/>
+      <w:r>
+        <w:rPr>
+          <w:rFonts w:cs="Calibri Light" w:ascii="Calibri Light" w:hAnsi="Calibri Light"/>
+          <w:b/>
+          <w:sz w:val="24"/>
+          <w:szCs w:val="24"/>
+          <w:lang w:bidi="ar-SA"/>
+        </w:rPr>
+        <w:t>Rutas del audio</w:t>
+      </w:r>
+    </w:p>
+    <w:p>
+      <w:pPr>
+        <w:pStyle w:val="ListParagraph"/>
+        <w:numPr>
+          <w:ilvl w:val="1"/>
+          <w:numId w:val="1"/>
+        </w:numPr>
+        <w:rPr>
+          <w:rFonts w:cs="Calibri Light" w:ascii="Calibri Light" w:hAnsi="Calibri Light"/>
+          <w:sz w:val="24"/>
+          <w:szCs w:val="24"/>
+          <w:lang w:bidi="ar-SA"/>
+        </w:rPr>
+      </w:pPr>
+      <w:r>
+        <w:rPr>
+          <w:rFonts w:cs="Calibri Light" w:ascii="Calibri Light" w:hAnsi="Calibri Light"/>
+          <w:sz w:val="24"/>
+          <w:szCs w:val="24"/>
+          <w:lang w:bidi="ar-SA"/>
+        </w:rPr>
+        <w:t>Rutado en el código</w:t>
       </w:r>
     </w:p>
     <w:p>
@@ -502,7 +724,7 @@
           <w:szCs w:val="24"/>
           <w:lang w:bidi="ar-SA"/>
         </w:rPr>
-        <w:t>Confluence</w:t>
+        <w:t>A nivel de DSP</w:t>
       </w:r>
     </w:p>
     <w:p>
@@ -526,33 +748,7 @@
           <w:szCs w:val="24"/>
           <w:lang w:bidi="ar-SA"/>
         </w:rPr>
-        <w:t>JIRA</w:t>
-      </w:r>
-    </w:p>
-    <w:p>
-      <w:pPr>
-        <w:pStyle w:val="ListParagraph"/>
-        <w:numPr>
-          <w:ilvl w:val="0"/>
-          <w:numId w:val="1"/>
-        </w:numPr>
-        <w:rPr>
-          <w:rFonts w:cs="Calibri Light" w:ascii="Calibri Light" w:hAnsi="Calibri Light"/>
-          <w:b/>
-          <w:sz w:val="24"/>
-          <w:szCs w:val="24"/>
-          <w:lang w:bidi="ar-SA"/>
-        </w:rPr>
-      </w:pPr>
-      <w:r>
-        <w:rPr>
-          <w:rFonts w:cs="Calibri Light" w:ascii="Calibri Light" w:hAnsi="Calibri Light"/>
-          <w:b/>
-          <w:sz w:val="24"/>
-          <w:szCs w:val="24"/>
-          <w:lang w:bidi="ar-SA"/>
-        </w:rPr>
-        <w:t>Modos de audio</w:t>
+        <w:t>A nivel de hardware</w:t>
       </w:r>
     </w:p>
     <w:p>
@@ -576,7 +772,7 @@
           <w:szCs w:val="24"/>
           <w:lang w:bidi="ar-SA"/>
         </w:rPr>
-        <w:t>¿Qué son los modos de audio en Android?</w:t>
+        <w:t>Configuración del DSP a través del programa QACT</w:t>
       </w:r>
     </w:p>
     <w:p>
@@ -600,7 +796,31 @@
           <w:szCs w:val="24"/>
           <w:lang w:bidi="ar-SA"/>
         </w:rPr>
-        <w:t>Modo normal</w:t>
+        <w:t>Modos de diseño disponibles</w:t>
+      </w:r>
+    </w:p>
+    <w:p>
+      <w:pPr>
+        <w:pStyle w:val="ListParagraph"/>
+        <w:numPr>
+          <w:ilvl w:val="1"/>
+          <w:numId w:val="1"/>
+        </w:numPr>
+        <w:rPr>
+          <w:rFonts w:cs="Calibri Light" w:ascii="Calibri Light" w:hAnsi="Calibri Light"/>
+          <w:sz w:val="24"/>
+          <w:szCs w:val="24"/>
+          <w:lang w:bidi="ar-SA"/>
+        </w:rPr>
+      </w:pPr>
+      <w:r>
+        <w:rPr>
+          <w:rFonts w:cs="Calibri Light" w:ascii="Calibri Light" w:hAnsi="Calibri Light"/>
+          <w:sz w:val="24"/>
+          <w:szCs w:val="24"/>
+          <w:lang w:bidi="ar-SA"/>
+        </w:rPr>
+        <w:t>Diseño de nuevas rutas</w:t>
       </w:r>
     </w:p>
     <w:p>
@@ -624,7 +844,7 @@
           <w:szCs w:val="24"/>
           <w:lang w:bidi="ar-SA"/>
         </w:rPr>
-        <w:t>Modo tono de llamada</w:t>
+        <w:t>Para la supresión de ruido en grabaciones</w:t>
       </w:r>
     </w:p>
     <w:p>
@@ -648,7 +868,7 @@
           <w:szCs w:val="24"/>
           <w:lang w:bidi="ar-SA"/>
         </w:rPr>
-        <w:t>Modo en llamada</w:t>
+        <w:t>Para el correcto funcionamiento de aplicaciones de llamadas VoIP</w:t>
       </w:r>
     </w:p>
     <w:p>
@@ -659,20 +879,23 @@
           <w:numId w:val="1"/>
         </w:numPr>
         <w:rPr>
-          <w:rFonts w:cs="Calibri Light" w:ascii="Calibri Light" w:hAnsi="Calibri Light"/>
-          <w:sz w:val="24"/>
-          <w:szCs w:val="24"/>
-          <w:lang w:bidi="ar-SA"/>
-        </w:rPr>
-      </w:pPr>
-      <w:r>
-        <w:rPr>
-          <w:rFonts w:cs="Calibri Light" w:ascii="Calibri Light" w:hAnsi="Calibri Light"/>
-          <w:sz w:val="24"/>
-          <w:szCs w:val="24"/>
-          <w:lang w:bidi="ar-SA"/>
-        </w:rPr>
-        <w:t>Modo en comunicación</w:t>
+          <w:lang w:bidi="ar-SA"/>
+        </w:rPr>
+      </w:pPr>
+      <w:r>
+        <w:rPr>
+          <w:rFonts w:cs="Calibri Light" w:ascii="Calibri Light" w:hAnsi="Calibri Light"/>
+          <w:sz w:val="24"/>
+          <w:szCs w:val="24"/>
+          <w:lang w:bidi="ar-SA"/>
+        </w:rPr>
+        <w:t>Para la grabación estéreo del audio al grabar vídeo</w:t>
+      </w:r>
+      <w:r>
+        <w:rPr>
+          <w:lang w:bidi="ar-SA"/>
+        </w:rPr>
+        <w:t xml:space="preserve"> </w:t>
       </w:r>
     </w:p>
     <w:p>
@@ -696,525 +919,9 @@
           <w:szCs w:val="24"/>
           <w:lang w:bidi="ar-SA"/>
         </w:rPr>
-        <w:t>Diseño de un nuevo modo de audio para tono de llamada en VoIP</w:t>
-      </w:r>
-    </w:p>
-    <w:p>
-      <w:pPr>
-        <w:pStyle w:val="ListParagraph"/>
-        <w:numPr>
-          <w:ilvl w:val="2"/>
-          <w:numId w:val="1"/>
-        </w:numPr>
-        <w:rPr>
-          <w:rFonts w:ascii="Calibri Light" w:hAnsi="Calibri Light"/>
-          <w:sz w:val="24"/>
-          <w:lang w:bidi="ar-SA"/>
-        </w:rPr>
-      </w:pPr>
-      <w:r>
-        <w:rPr>
-          <w:rFonts w:ascii="Calibri Light" w:hAnsi="Calibri Light"/>
-          <w:sz w:val="24"/>
-          <w:lang w:bidi="ar-SA"/>
-        </w:rPr>
-        <w:t>Implementación del modo de audio</w:t>
-      </w:r>
-    </w:p>
-    <w:p>
-      <w:pPr>
-        <w:pStyle w:val="ListParagraph"/>
-        <w:numPr>
-          <w:ilvl w:val="2"/>
-          <w:numId w:val="1"/>
-        </w:numPr>
-        <w:rPr>
-          <w:rFonts w:ascii="Calibri Light" w:hAnsi="Calibri Light"/>
-          <w:sz w:val="24"/>
-          <w:lang w:bidi="ar-SA"/>
-        </w:rPr>
-      </w:pPr>
-      <w:r>
-        <w:rPr>
-          <w:rFonts w:ascii="Calibri Light" w:hAnsi="Calibri Light"/>
-          <w:sz w:val="24"/>
-          <w:lang w:bidi="ar-SA"/>
-        </w:rPr>
-        <w:t>Pruebas y problemas de su uso</w:t>
-      </w:r>
-    </w:p>
-    <w:p>
-      <w:pPr>
-        <w:pStyle w:val="ListParagraph"/>
-        <w:numPr>
-          <w:ilvl w:val="0"/>
-          <w:numId w:val="1"/>
-        </w:numPr>
-        <w:rPr>
-          <w:rFonts w:cs="Calibri Light" w:ascii="Calibri Light" w:hAnsi="Calibri Light"/>
-          <w:b/>
-          <w:sz w:val="24"/>
-          <w:szCs w:val="24"/>
-          <w:lang w:bidi="ar-SA"/>
-        </w:rPr>
-      </w:pPr>
-      <w:r>
-        <w:rPr>
-          <w:rFonts w:cs="Calibri Light" w:ascii="Calibri Light" w:hAnsi="Calibri Light"/>
-          <w:b/>
-          <w:sz w:val="24"/>
-          <w:szCs w:val="24"/>
-          <w:lang w:bidi="ar-SA"/>
-        </w:rPr>
-        <w:t>Curvas de volumen</w:t>
-      </w:r>
-    </w:p>
-    <w:p>
-      <w:pPr>
-        <w:pStyle w:val="ListParagraph"/>
-        <w:numPr>
-          <w:ilvl w:val="1"/>
-          <w:numId w:val="1"/>
-        </w:numPr>
-        <w:rPr>
-          <w:rFonts w:cs="Calibri Light" w:ascii="Calibri Light" w:hAnsi="Calibri Light"/>
-          <w:sz w:val="24"/>
-          <w:szCs w:val="24"/>
-          <w:lang w:bidi="ar-SA"/>
-        </w:rPr>
-      </w:pPr>
-      <w:r>
-        <w:rPr>
-          <w:rFonts w:cs="Calibri Light" w:ascii="Calibri Light" w:hAnsi="Calibri Light"/>
-          <w:sz w:val="24"/>
-          <w:szCs w:val="24"/>
-          <w:lang w:bidi="ar-SA"/>
-        </w:rPr>
-        <w:t>¿Qué son las curvas de volumen?</w:t>
-      </w:r>
-    </w:p>
-    <w:p>
-      <w:pPr>
-        <w:pStyle w:val="ListParagraph"/>
-        <w:numPr>
-          <w:ilvl w:val="1"/>
-          <w:numId w:val="1"/>
-        </w:numPr>
-        <w:rPr>
-          <w:rFonts w:cs="Calibri Light" w:ascii="Calibri Light" w:hAnsi="Calibri Light"/>
-          <w:sz w:val="24"/>
-          <w:szCs w:val="24"/>
-          <w:lang w:bidi="ar-SA"/>
-        </w:rPr>
-      </w:pPr>
-      <w:r>
-        <w:rPr>
-          <w:rFonts w:cs="Calibri Light" w:ascii="Calibri Light" w:hAnsi="Calibri Light"/>
-          <w:sz w:val="24"/>
-          <w:szCs w:val="24"/>
-          <w:lang w:bidi="ar-SA"/>
-        </w:rPr>
-        <w:t>Diferencia entre Android M y Android N</w:t>
-      </w:r>
-    </w:p>
-    <w:p>
-      <w:pPr>
-        <w:pStyle w:val="ListParagraph"/>
-        <w:numPr>
-          <w:ilvl w:val="2"/>
-          <w:numId w:val="1"/>
-        </w:numPr>
-        <w:rPr>
-          <w:rFonts w:cs="Calibri Light" w:ascii="Calibri Light" w:hAnsi="Calibri Light"/>
-          <w:sz w:val="24"/>
-          <w:szCs w:val="24"/>
-          <w:lang w:bidi="ar-SA"/>
-        </w:rPr>
-      </w:pPr>
-      <w:r>
-        <w:rPr>
-          <w:rFonts w:cs="Calibri Light" w:ascii="Calibri Light" w:hAnsi="Calibri Light"/>
-          <w:sz w:val="24"/>
-          <w:szCs w:val="24"/>
-          <w:lang w:bidi="ar-SA"/>
-        </w:rPr>
-        <w:t>Limitaciones existentes en Android M</w:t>
-      </w:r>
-    </w:p>
-    <w:p>
-      <w:pPr>
-        <w:pStyle w:val="ListParagraph"/>
-        <w:numPr>
-          <w:ilvl w:val="2"/>
-          <w:numId w:val="1"/>
-        </w:numPr>
-        <w:rPr>
-          <w:rFonts w:cs="Calibri Light" w:ascii="Calibri Light" w:hAnsi="Calibri Light"/>
-          <w:sz w:val="24"/>
-          <w:szCs w:val="24"/>
-          <w:lang w:bidi="ar-SA"/>
-        </w:rPr>
-      </w:pPr>
-      <w:r>
-        <w:rPr>
-          <w:rFonts w:cs="Calibri Light" w:ascii="Calibri Light" w:hAnsi="Calibri Light"/>
-          <w:sz w:val="24"/>
-          <w:szCs w:val="24"/>
-          <w:lang w:bidi="ar-SA"/>
-        </w:rPr>
-        <w:t>Limitaciones persistentes en Android N</w:t>
-      </w:r>
-    </w:p>
-    <w:p>
-      <w:pPr>
-        <w:pStyle w:val="ListParagraph"/>
-        <w:numPr>
-          <w:ilvl w:val="2"/>
-          <w:numId w:val="1"/>
-        </w:numPr>
-        <w:rPr>
-          <w:rFonts w:cs="Calibri Light" w:ascii="Calibri Light" w:hAnsi="Calibri Light"/>
-          <w:sz w:val="24"/>
-          <w:szCs w:val="24"/>
-          <w:lang w:bidi="ar-SA"/>
-        </w:rPr>
-      </w:pPr>
-      <w:r>
-        <w:rPr>
-          <w:rFonts w:cs="Calibri Light" w:ascii="Calibri Light" w:hAnsi="Calibri Light"/>
-          <w:sz w:val="24"/>
-          <w:szCs w:val="24"/>
-          <w:lang w:bidi="ar-SA"/>
-        </w:rPr>
-        <w:t>Implementación de los cambios de Android N</w:t>
-      </w:r>
-    </w:p>
-    <w:p>
-      <w:pPr>
-        <w:pStyle w:val="ListParagraph"/>
-        <w:numPr>
-          <w:ilvl w:val="2"/>
-          <w:numId w:val="1"/>
-        </w:numPr>
-        <w:rPr>
-          <w:rFonts w:ascii="Calibri Light" w:hAnsi="Calibri Light"/>
-          <w:sz w:val="24"/>
-          <w:lang w:bidi="ar-SA"/>
-        </w:rPr>
-      </w:pPr>
-      <w:r>
-        <w:rPr>
-          <w:rFonts w:ascii="Calibri Light" w:hAnsi="Calibri Light"/>
-          <w:sz w:val="24"/>
-          <w:lang w:bidi="ar-SA"/>
-        </w:rPr>
-        <w:t>Ajuste de las curvas de volumen</w:t>
-      </w:r>
-    </w:p>
-    <w:p>
-      <w:pPr>
-        <w:pStyle w:val="ListParagraph"/>
-        <w:numPr>
-          <w:ilvl w:val="0"/>
-          <w:numId w:val="1"/>
-        </w:numPr>
-        <w:rPr>
-          <w:rFonts w:cs="Calibri Light" w:ascii="Calibri Light" w:hAnsi="Calibri Light"/>
-          <w:b/>
-          <w:sz w:val="24"/>
-          <w:szCs w:val="24"/>
-          <w:lang w:bidi="ar-SA"/>
-        </w:rPr>
-      </w:pPr>
-      <w:r>
-        <w:rPr>
-          <w:rFonts w:cs="Calibri Light" w:ascii="Calibri Light" w:hAnsi="Calibri Light"/>
-          <w:b/>
-          <w:sz w:val="24"/>
-          <w:szCs w:val="24"/>
-          <w:lang w:bidi="ar-SA"/>
-        </w:rPr>
-        <w:t>Rutas del audio</w:t>
-      </w:r>
-    </w:p>
-    <w:p>
-      <w:pPr>
-        <w:pStyle w:val="ListParagraph"/>
-        <w:numPr>
-          <w:ilvl w:val="1"/>
-          <w:numId w:val="1"/>
-        </w:numPr>
-        <w:rPr>
-          <w:rFonts w:cs="Calibri Light" w:ascii="Calibri Light" w:hAnsi="Calibri Light"/>
-          <w:sz w:val="24"/>
-          <w:szCs w:val="24"/>
-          <w:lang w:bidi="ar-SA"/>
-        </w:rPr>
-      </w:pPr>
-      <w:r>
-        <w:rPr>
-          <w:rFonts w:cs="Calibri Light" w:ascii="Calibri Light" w:hAnsi="Calibri Light"/>
-          <w:sz w:val="24"/>
-          <w:szCs w:val="24"/>
-          <w:lang w:bidi="ar-SA"/>
-        </w:rPr>
-        <w:t>Rutado en el código</w:t>
-      </w:r>
-    </w:p>
-    <w:p>
-      <w:pPr>
-        <w:pStyle w:val="ListParagraph"/>
-        <w:numPr>
-          <w:ilvl w:val="2"/>
-          <w:numId w:val="1"/>
-        </w:numPr>
-        <w:rPr>
-          <w:rFonts w:cs="Calibri Light" w:ascii="Calibri Light" w:hAnsi="Calibri Light"/>
-          <w:sz w:val="24"/>
-          <w:szCs w:val="24"/>
-          <w:lang w:bidi="ar-SA"/>
-        </w:rPr>
-      </w:pPr>
-      <w:r>
-        <w:rPr>
-          <w:rFonts w:cs="Calibri Light" w:ascii="Calibri Light" w:hAnsi="Calibri Light"/>
-          <w:sz w:val="24"/>
-          <w:szCs w:val="24"/>
-          <w:lang w:bidi="ar-SA"/>
-        </w:rPr>
-        <w:t>A nivel de DSP</w:t>
-      </w:r>
-    </w:p>
-    <w:p>
-      <w:pPr>
-        <w:pStyle w:val="ListParagraph"/>
-        <w:numPr>
-          <w:ilvl w:val="2"/>
-          <w:numId w:val="1"/>
-        </w:numPr>
-        <w:rPr>
-          <w:rFonts w:cs="Calibri Light" w:ascii="Calibri Light" w:hAnsi="Calibri Light"/>
-          <w:sz w:val="24"/>
-          <w:szCs w:val="24"/>
-          <w:lang w:bidi="ar-SA"/>
-        </w:rPr>
-      </w:pPr>
-      <w:r>
-        <w:rPr>
-          <w:rFonts w:cs="Calibri Light" w:ascii="Calibri Light" w:hAnsi="Calibri Light"/>
-          <w:sz w:val="24"/>
-          <w:szCs w:val="24"/>
-          <w:lang w:bidi="ar-SA"/>
-        </w:rPr>
-        <w:t>A nivel de hardware</w:t>
-      </w:r>
-    </w:p>
-    <w:p>
-      <w:pPr>
-        <w:pStyle w:val="ListParagraph"/>
-        <w:numPr>
-          <w:ilvl w:val="1"/>
-          <w:numId w:val="1"/>
-        </w:numPr>
-        <w:rPr>
-          <w:rFonts w:cs="Calibri Light" w:ascii="Calibri Light" w:hAnsi="Calibri Light"/>
-          <w:sz w:val="24"/>
-          <w:szCs w:val="24"/>
-          <w:lang w:bidi="ar-SA"/>
-        </w:rPr>
-      </w:pPr>
-      <w:r>
-        <w:rPr>
-          <w:rFonts w:cs="Calibri Light" w:ascii="Calibri Light" w:hAnsi="Calibri Light"/>
-          <w:sz w:val="24"/>
-          <w:szCs w:val="24"/>
-          <w:lang w:bidi="ar-SA"/>
-        </w:rPr>
-        <w:t>Configuración del DSP a través del programa QACT</w:t>
-      </w:r>
-    </w:p>
-    <w:p>
-      <w:pPr>
-        <w:pStyle w:val="ListParagraph"/>
-        <w:numPr>
-          <w:ilvl w:val="2"/>
-          <w:numId w:val="1"/>
-        </w:numPr>
-        <w:rPr>
-          <w:rFonts w:cs="Calibri Light" w:ascii="Calibri Light" w:hAnsi="Calibri Light"/>
-          <w:sz w:val="24"/>
-          <w:szCs w:val="24"/>
-          <w:lang w:bidi="ar-SA"/>
-        </w:rPr>
-      </w:pPr>
-      <w:r>
-        <w:rPr>
-          <w:rFonts w:cs="Calibri Light" w:ascii="Calibri Light" w:hAnsi="Calibri Light"/>
-          <w:sz w:val="24"/>
-          <w:szCs w:val="24"/>
-          <w:lang w:bidi="ar-SA"/>
-        </w:rPr>
-        <w:t>Estructura de las rutas del DSP</w:t>
-      </w:r>
-    </w:p>
-    <w:p>
-      <w:pPr>
-        <w:pStyle w:val="ListParagraph"/>
-        <w:numPr>
-          <w:ilvl w:val="2"/>
-          <w:numId w:val="1"/>
-        </w:numPr>
-        <w:rPr>
-          <w:rFonts w:cs="Calibri Light" w:ascii="Calibri Light" w:hAnsi="Calibri Light"/>
-          <w:sz w:val="24"/>
-          <w:szCs w:val="24"/>
-          <w:lang w:bidi="ar-SA"/>
-        </w:rPr>
-      </w:pPr>
-      <w:r>
-        <w:rPr>
-          <w:rFonts w:cs="Calibri Light" w:ascii="Calibri Light" w:hAnsi="Calibri Light"/>
-          <w:sz w:val="24"/>
-          <w:szCs w:val="24"/>
-          <w:lang w:bidi="ar-SA"/>
-        </w:rPr>
-        <w:t>Módulos de procesado disponibles</w:t>
-      </w:r>
-    </w:p>
-    <w:p>
-      <w:pPr>
-        <w:sectPr>
-          <w:headerReference w:type="default" r:id="rId2"/>
-          <w:headerReference w:type="first" r:id="rId3"/>
-          <w:type w:val="nextPage"/>
-          <w:pgSz w:w="11906" w:h="16838"/>
-          <w:pgMar w:left="1701" w:right="1701" w:header="708" w:top="1417" w:footer="0" w:bottom="1417" w:gutter="0"/>
-          <w:pgNumType w:fmt="decimal"/>
-          <w:formProt w:val="false"/>
-          <w:titlePg/>
-          <w:textDirection w:val="lrTb"/>
-          <w:docGrid w:type="default" w:linePitch="240" w:charSpace="4294965247"/>
-        </w:sectPr>
-        <w:pStyle w:val="ListParagraph"/>
-        <w:numPr>
-          <w:ilvl w:val="1"/>
-          <w:numId w:val="1"/>
-        </w:numPr>
-        <w:rPr>
-          <w:rFonts w:cs="Calibri Light" w:ascii="Calibri Light" w:hAnsi="Calibri Light"/>
-          <w:sz w:val="24"/>
-          <w:szCs w:val="24"/>
-          <w:lang w:bidi="ar-SA"/>
-        </w:rPr>
-      </w:pPr>
-      <w:r>
-        <w:rPr>
-          <w:rFonts w:cs="Calibri Light" w:ascii="Calibri Light" w:hAnsi="Calibri Light"/>
-          <w:sz w:val="24"/>
-          <w:szCs w:val="24"/>
-          <w:lang w:bidi="ar-SA"/>
-        </w:rPr>
-        <w:t>Diseño de nuevas rutas</w:t>
-      </w:r>
-    </w:p>
-    <w:p>
-      <w:pPr>
-        <w:pStyle w:val="ListParagraph"/>
-        <w:numPr>
-          <w:ilvl w:val="2"/>
-          <w:numId w:val="1"/>
-        </w:numPr>
-        <w:rPr>
-          <w:rFonts w:cs="Calibri Light" w:ascii="Calibri Light" w:hAnsi="Calibri Light"/>
-          <w:sz w:val="24"/>
-          <w:szCs w:val="24"/>
-          <w:lang w:bidi="ar-SA"/>
-        </w:rPr>
-      </w:pPr>
-      <w:r>
-        <w:rPr>
-          <w:rFonts w:cs="Calibri Light" w:ascii="Calibri Light" w:hAnsi="Calibri Light"/>
-          <w:sz w:val="24"/>
-          <w:szCs w:val="24"/>
-          <w:lang w:bidi="ar-SA"/>
-        </w:rPr>
-        <w:t>Para la supresión de ruido en grabaciones</w:t>
-      </w:r>
-    </w:p>
-    <w:p>
-      <w:pPr>
-        <w:pStyle w:val="ListParagraph"/>
-        <w:numPr>
-          <w:ilvl w:val="2"/>
-          <w:numId w:val="1"/>
-        </w:numPr>
-        <w:rPr>
-          <w:rFonts w:cs="Calibri Light" w:ascii="Calibri Light" w:hAnsi="Calibri Light"/>
-          <w:sz w:val="24"/>
-          <w:szCs w:val="24"/>
-          <w:lang w:bidi="ar-SA"/>
-        </w:rPr>
-      </w:pPr>
-      <w:r>
-        <w:rPr>
-          <w:rFonts w:cs="Calibri Light" w:ascii="Calibri Light" w:hAnsi="Calibri Light"/>
-          <w:sz w:val="24"/>
-          <w:szCs w:val="24"/>
-          <w:lang w:bidi="ar-SA"/>
-        </w:rPr>
-        <w:t>Para el correcto funcionamiento de aplicaciones de llamadas VoIP</w:t>
-      </w:r>
-    </w:p>
-    <w:p>
-      <w:pPr>
-        <w:pStyle w:val="ListParagraph"/>
-        <w:numPr>
-          <w:ilvl w:val="2"/>
-          <w:numId w:val="1"/>
-        </w:numPr>
-        <w:rPr>
-          <w:lang w:bidi="ar-SA"/>
-        </w:rPr>
-      </w:pPr>
-      <w:r>
-        <w:rPr>
-          <w:rFonts w:cs="Calibri Light" w:ascii="Calibri Light" w:hAnsi="Calibri Light"/>
-          <w:sz w:val="24"/>
-          <w:szCs w:val="24"/>
-          <w:lang w:bidi="ar-SA"/>
-        </w:rPr>
-        <w:t>Para la grabación estéreo del audio al grabar vídeo</w:t>
-      </w:r>
-      <w:r>
-        <w:rPr>
-          <w:lang w:bidi="ar-SA"/>
-        </w:rPr>
         <w:t xml:space="preserve"> </w:t>
       </w:r>
-    </w:p>
-    <w:p>
-      <w:pPr>
-        <w:pStyle w:val="ListParagraph"/>
-        <w:numPr>
-          <w:ilvl w:val="1"/>
-          <w:numId w:val="1"/>
-        </w:numPr>
-        <w:rPr>
-          <w:rFonts w:cs="Calibri Light" w:ascii="Calibri Light" w:hAnsi="Calibri Light"/>
-          <w:sz w:val="24"/>
-          <w:szCs w:val="24"/>
-          <w:lang w:bidi="ar-SA"/>
-        </w:rPr>
-      </w:pPr>
-      <w:r>
-        <w:rPr>
-          <w:rFonts w:cs="Calibri Light" w:ascii="Calibri Light" w:hAnsi="Calibri Light"/>
-          <w:sz w:val="24"/>
-          <w:szCs w:val="24"/>
-          <w:lang w:bidi="ar-SA"/>
-        </w:rPr>
-        <w:t xml:space="preserve"> </w:t>
-      </w:r>
+      <w:bookmarkEnd w:id="0"/>
       <w:r>
         <w:rPr>
           <w:rFonts w:cs="Calibri Light" w:ascii="Calibri Light" w:hAnsi="Calibri Light"/>
@@ -1294,35 +1001,6 @@
           <w:sz w:val="24"/>
           <w:szCs w:val="24"/>
         </w:rPr>
-      </w:r>
-    </w:p>
-    <w:p>
-      <w:pPr>
-        <w:pStyle w:val="Normal"/>
-        <w:rPr/>
-      </w:pPr>
-      <w:r>
-        <w:rPr/>
-      </w:r>
-    </w:p>
-    <w:p>
-      <w:pPr>
-        <w:pStyle w:val="Normal"/>
-        <w:rPr>
-          <w:rFonts w:cs="Calibri Light" w:ascii="Calibri Light" w:hAnsi="Calibri Light"/>
-          <w:sz w:val="24"/>
-          <w:szCs w:val="24"/>
-          <w:lang w:bidi="ar-SA"/>
-        </w:rPr>
-      </w:pPr>
-      <w:r>
-        <w:rPr>
-          <w:rFonts w:cs="Calibri Light" w:ascii="Calibri Light" w:hAnsi="Calibri Light"/>
-          <w:sz w:val="24"/>
-          <w:szCs w:val="24"/>
-          <w:lang w:bidi="ar-SA"/>
-        </w:rPr>
-        <w:t xml:space="preserve"> </w:t>
       </w:r>
     </w:p>
     <w:p>
@@ -1331,7 +1009,7 @@
         <w:widowControl/>
         <w:suppressAutoHyphens w:val="true"/>
         <w:bidi w:val="0"/>
-        <w:spacing w:lineRule="auto" w:line="254" w:before="0" w:after="160"/>
+        <w:spacing w:lineRule="auto" w:line="252" w:before="0" w:after="160"/>
         <w:jc w:val="left"/>
         <w:rPr/>
       </w:pPr>
@@ -1340,8 +1018,8 @@
       </w:r>
     </w:p>
     <w:sectPr>
-      <w:headerReference w:type="default" r:id="rId4"/>
-      <w:headerReference w:type="first" r:id="rId5"/>
+      <w:headerReference w:type="default" r:id="rId2"/>
+      <w:headerReference w:type="first" r:id="rId3"/>
       <w:type w:val="nextPage"/>
       <w:pgSz w:w="11906" w:h="16838"/>
       <w:pgMar w:left="1701" w:right="1701" w:header="708" w:top="1417" w:footer="0" w:bottom="1417" w:gutter="0"/>
@@ -1397,56 +1075,6 @@
 </w:hdr>
 </file>
 
-<file path=word/header3.xml><?xml version="1.0" encoding="utf-8"?>
-<w:hdr xmlns:o="urn:schemas-microsoft-com:office:office" xmlns:r="http://schemas.openxmlformats.org/officeDocument/2006/relationships" xmlns:v="urn:schemas-microsoft-com:vml" xmlns:w="http://schemas.openxmlformats.org/wordprocessingml/2006/main" xmlns:w10="urn:schemas-microsoft-com:office:word" xmlns:wp="http://schemas.openxmlformats.org/drawingml/2006/wordprocessingDrawing">
-  <w:p>
-    <w:pPr>
-      <w:pStyle w:val="Header"/>
-      <w:rPr/>
-    </w:pPr>
-    <w:r>
-      <w:rPr/>
-      <w:t>[Escriba aquí]</w:t>
-    </w:r>
-  </w:p>
-  <w:p>
-    <w:pPr>
-      <w:pStyle w:val="Header"/>
-      <w:jc w:val="right"/>
-      <w:rPr/>
-    </w:pPr>
-    <w:r>
-      <w:rPr/>
-    </w:r>
-  </w:p>
-</w:hdr>
-</file>
-
-<file path=word/header4.xml><?xml version="1.0" encoding="utf-8"?>
-<w:hdr xmlns:o="urn:schemas-microsoft-com:office:office" xmlns:r="http://schemas.openxmlformats.org/officeDocument/2006/relationships" xmlns:v="urn:schemas-microsoft-com:vml" xmlns:w="http://schemas.openxmlformats.org/wordprocessingml/2006/main" xmlns:w10="urn:schemas-microsoft-com:office:word" xmlns:wp="http://schemas.openxmlformats.org/drawingml/2006/wordprocessingDrawing">
-  <w:p>
-    <w:pPr>
-      <w:pStyle w:val="Header"/>
-      <w:rPr/>
-    </w:pPr>
-    <w:r>
-      <w:rPr/>
-      <w:t>[Escriba aquí]</w:t>
-    </w:r>
-  </w:p>
-  <w:p>
-    <w:pPr>
-      <w:pStyle w:val="Header"/>
-      <w:jc w:val="right"/>
-      <w:rPr/>
-    </w:pPr>
-    <w:r>
-      <w:rPr/>
-    </w:r>
-  </w:p>
-</w:hdr>
-</file>
-
 <file path=word/numbering.xml><?xml version="1.0" encoding="utf-8"?>
 <w:numbering xmlns:w="http://schemas.openxmlformats.org/wordprocessingml/2006/main" xmlns:o="urn:schemas-microsoft-com:office:office" xmlns:r="http://schemas.openxmlformats.org/officeDocument/2006/relationships" xmlns:v="urn:schemas-microsoft-com:vml">
   <w:abstractNum w:abstractNumId="1">
@@ -1682,7 +1310,7 @@
     </w:rPrDefault>
     <w:pPrDefault>
       <w:pPr>
-        <w:spacing w:lineRule="auto" w:line="254"/>
+        <w:spacing w:lineRule="auto" w:line="252"/>
       </w:pPr>
     </w:pPrDefault>
   </w:docDefaults>
@@ -1693,7 +1321,7 @@
       <w:widowControl/>
       <w:suppressAutoHyphens w:val="true"/>
       <w:bidi w:val="0"/>
-      <w:spacing w:lineRule="auto" w:line="254" w:before="0" w:after="160"/>
+      <w:spacing w:lineRule="auto" w:line="252" w:before="0" w:after="160"/>
       <w:jc w:val="left"/>
     </w:pPr>
     <w:rPr>
@@ -1763,6 +1391,18 @@
   </w:style>
   <w:style w:type="character" w:styleId="ListLabel6">
     <w:name w:val="ListLabel 6"/>
+    <w:rPr>
+      <w:b w:val="false"/>
+    </w:rPr>
+  </w:style>
+  <w:style w:type="character" w:styleId="ListLabel7">
+    <w:name w:val="ListLabel 7"/>
+    <w:rPr>
+      <w:b/>
+    </w:rPr>
+  </w:style>
+  <w:style w:type="character" w:styleId="ListLabel8">
+    <w:name w:val="ListLabel 8"/>
     <w:rPr>
       <w:b w:val="false"/>
     </w:rPr>

</xml_diff>